<commit_message>
add document in docx
</commit_message>
<xml_diff>
--- a/docs/Introduce_topic.docx
+++ b/docs/Introduce_topic.docx
@@ -800,17 +800,549 @@
         </w:rPr>
         <w:t>Đề tài "Ứng dụng tự động xếp lịch thi đấu bóng đá" có ý nghĩa thực tiễn cao, giúp ban tổ chức giải đấu tiết kiệm thời gian, nâng cao tính chuyên nghiệp và minh bạch trong việc tổ chức các giải đấu bóng đá. Ứng dụng này có thể mở rộng sang các môn thể thao khác và tích hợp thêm nhiều tính năng thông minh trong tương lai.</w:t>
       </w:r>
+    </w:p>
+    <w:p>
+      <w:pPr>
+        <w:rPr>
+          <w:rFonts w:hint="default"/>
+          <w:sz w:val="28"/>
+          <w:szCs w:val="28"/>
+        </w:rPr>
+      </w:pPr>
+    </w:p>
+    <w:p>
+      <w:pPr>
+        <w:rPr>
+          <w:rFonts w:hint="default"/>
+          <w:sz w:val="28"/>
+          <w:szCs w:val="28"/>
+        </w:rPr>
+      </w:pPr>
+    </w:p>
+    <w:p>
+      <w:pPr>
+        <w:rPr>
+          <w:rFonts w:hint="default"/>
+          <w:sz w:val="28"/>
+          <w:szCs w:val="28"/>
+        </w:rPr>
+      </w:pPr>
+    </w:p>
+    <w:p>
+      <w:pPr>
+        <w:rPr>
+          <w:rFonts w:hint="default"/>
+          <w:sz w:val="28"/>
+          <w:szCs w:val="28"/>
+        </w:rPr>
+      </w:pPr>
+    </w:p>
+    <w:p>
+      <w:pPr>
+        <w:rPr>
+          <w:rFonts w:hint="default"/>
+          <w:sz w:val="28"/>
+          <w:szCs w:val="28"/>
+        </w:rPr>
+      </w:pPr>
+    </w:p>
+    <w:p>
+      <w:pPr>
+        <w:rPr>
+          <w:rFonts w:hint="default"/>
+          <w:sz w:val="28"/>
+          <w:szCs w:val="28"/>
+        </w:rPr>
+      </w:pPr>
+    </w:p>
+    <w:p>
+      <w:pPr>
+        <w:rPr>
+          <w:rFonts w:hint="default"/>
+          <w:sz w:val="28"/>
+          <w:szCs w:val="28"/>
+        </w:rPr>
+      </w:pPr>
+    </w:p>
+    <w:p>
+      <w:pPr>
+        <w:jc w:val="left"/>
+        <w:rPr>
+          <w:rStyle w:val="20"/>
+          <w:rFonts w:hint="default"/>
+        </w:rPr>
+      </w:pPr>
+      <w:r>
+        <w:rPr>
+          <w:rStyle w:val="19"/>
+          <w:rFonts w:hint="default"/>
+        </w:rPr>
+        <w:t xml:space="preserve">Tên đề tài: Ứng dụng xếp lịch thi đấu giải bóng đá hình thức lượt đi, lượt về, tính điểm. </w:t>
+      </w:r>
+      <w:r>
+        <w:rPr>
+          <w:rStyle w:val="20"/>
+          <w:rFonts w:hint="default"/>
+        </w:rPr>
+        <w:t>Mục tiêu:</w:t>
+      </w:r>
+    </w:p>
+    <w:p>
+      <w:pPr>
+        <w:ind w:left="280" w:leftChars="100" w:firstLine="0" w:firstLineChars="0"/>
+        <w:rPr>
+          <w:rFonts w:hint="default"/>
+          <w:sz w:val="28"/>
+          <w:szCs w:val="28"/>
+        </w:rPr>
+      </w:pPr>
+      <w:r>
+        <w:rPr>
+          <w:rFonts w:hint="default"/>
+          <w:sz w:val="28"/>
+          <w:szCs w:val="28"/>
+        </w:rPr>
+        <w:t>- Tự động hóa quá trình xếp lịch thi đấu, tính điểm và xếp hạng.</w:t>
+      </w:r>
+    </w:p>
+    <w:p>
+      <w:pPr>
+        <w:ind w:left="280" w:leftChars="100" w:firstLine="0" w:firstLineChars="0"/>
+        <w:rPr>
+          <w:rFonts w:hint="default"/>
+          <w:sz w:val="28"/>
+          <w:szCs w:val="28"/>
+        </w:rPr>
+      </w:pPr>
+      <w:r>
+        <w:rPr>
+          <w:rFonts w:hint="default"/>
+          <w:sz w:val="28"/>
+          <w:szCs w:val="28"/>
+        </w:rPr>
+        <w:t xml:space="preserve">- Hỗ trợ ban tổ chức quản lý lịch thi đấu của giải đấu dễ dàng, tránh trùng lịch và sai sót. </w:t>
+      </w:r>
+    </w:p>
+    <w:p>
+      <w:pPr>
+        <w:pStyle w:val="3"/>
+        <w:bidi w:val="0"/>
+        <w:rPr>
+          <w:rFonts w:hint="default"/>
+        </w:rPr>
+      </w:pPr>
+      <w:r>
+        <w:rPr>
+          <w:rFonts w:hint="default"/>
+        </w:rPr>
+        <w:t xml:space="preserve">Chức năng chính của ứng dụng: </w:t>
+      </w:r>
+    </w:p>
+    <w:p>
+      <w:pPr>
+        <w:pStyle w:val="4"/>
+        <w:bidi w:val="0"/>
+        <w:rPr>
+          <w:rFonts w:hint="default"/>
+        </w:rPr>
+      </w:pPr>
+      <w:r>
+        <w:rPr>
+          <w:rFonts w:hint="default"/>
+        </w:rPr>
+        <w:t xml:space="preserve">1. Quản lý Giải đấu: </w:t>
+      </w:r>
+    </w:p>
+    <w:p>
+      <w:pPr>
+        <w:ind w:left="280" w:leftChars="100" w:firstLine="0" w:firstLineChars="0"/>
+        <w:rPr>
+          <w:rFonts w:hint="default"/>
+          <w:sz w:val="28"/>
+          <w:szCs w:val="28"/>
+        </w:rPr>
+      </w:pPr>
+      <w:r>
+        <w:rPr>
+          <w:rFonts w:hint="default"/>
+          <w:sz w:val="28"/>
+          <w:szCs w:val="28"/>
+        </w:rPr>
+        <w:t xml:space="preserve">- Tạo, thiết lập thể thức lượt đi </w:t>
+      </w:r>
+    </w:p>
+    <w:p>
+      <w:pPr>
+        <w:ind w:left="280" w:leftChars="100" w:firstLine="0" w:firstLineChars="0"/>
+        <w:rPr>
+          <w:rFonts w:hint="default"/>
+          <w:sz w:val="28"/>
+          <w:szCs w:val="28"/>
+        </w:rPr>
+      </w:pPr>
+      <w:r>
+        <w:rPr>
+          <w:rFonts w:hint="default"/>
+          <w:sz w:val="28"/>
+          <w:szCs w:val="28"/>
+        </w:rPr>
+        <w:t xml:space="preserve">- lượt về, tính điểm. </w:t>
+      </w:r>
+    </w:p>
+    <w:p>
+      <w:pPr>
+        <w:ind w:left="280" w:leftChars="100" w:firstLine="0" w:firstLineChars="0"/>
+        <w:rPr>
+          <w:rFonts w:hint="default"/>
+          <w:sz w:val="28"/>
+          <w:szCs w:val="28"/>
+        </w:rPr>
+      </w:pPr>
+      <w:r>
+        <w:rPr>
+          <w:rFonts w:hint="default"/>
+          <w:sz w:val="28"/>
+          <w:szCs w:val="28"/>
+        </w:rPr>
+        <w:t xml:space="preserve">- Chia bảng đấu, thiết lập quy tắc xếp hạng. </w:t>
+      </w:r>
+    </w:p>
+    <w:p>
+      <w:pPr>
+        <w:pStyle w:val="4"/>
+        <w:numPr>
+          <w:ilvl w:val="0"/>
+          <w:numId w:val="5"/>
+        </w:numPr>
+        <w:bidi w:val="0"/>
+        <w:rPr>
+          <w:rFonts w:hint="default"/>
+        </w:rPr>
+      </w:pPr>
+      <w:r>
+        <w:rPr>
+          <w:rFonts w:hint="default"/>
+        </w:rPr>
+        <w:t xml:space="preserve">Quản lý Đội bóng &amp; Sân thi đấu: </w:t>
+      </w:r>
+    </w:p>
+    <w:p>
+      <w:pPr>
+        <w:numPr>
+          <w:numId w:val="0"/>
+        </w:numPr>
+        <w:ind w:left="280" w:leftChars="100" w:firstLine="0" w:firstLineChars="0"/>
+        <w:rPr>
+          <w:rFonts w:hint="default"/>
+          <w:sz w:val="28"/>
+          <w:szCs w:val="28"/>
+        </w:rPr>
+      </w:pPr>
+      <w:r>
+        <w:rPr>
+          <w:rFonts w:hint="default"/>
+          <w:sz w:val="28"/>
+          <w:szCs w:val="28"/>
+        </w:rPr>
+        <w:t xml:space="preserve">- Thêm/sửa/xóa đội bóng, lưu thông tin (tên, HLV, liên hệ, v.v). </w:t>
+      </w:r>
+    </w:p>
+    <w:p>
+      <w:pPr>
+        <w:numPr>
+          <w:numId w:val="0"/>
+        </w:numPr>
+        <w:ind w:left="280" w:leftChars="100" w:firstLine="0" w:firstLineChars="0"/>
+        <w:rPr>
+          <w:rFonts w:hint="default"/>
+          <w:sz w:val="28"/>
+          <w:szCs w:val="28"/>
+        </w:rPr>
+      </w:pPr>
+      <w:r>
+        <w:rPr>
+          <w:rFonts w:hint="default"/>
+          <w:sz w:val="28"/>
+          <w:szCs w:val="28"/>
+        </w:rPr>
+        <w:t xml:space="preserve">- Quản lý danh sách sân, sắp xếp sân đấu hợp lý. </w:t>
+      </w:r>
+    </w:p>
+    <w:p>
+      <w:pPr>
+        <w:pStyle w:val="4"/>
+        <w:numPr>
+          <w:ilvl w:val="0"/>
+          <w:numId w:val="5"/>
+        </w:numPr>
+        <w:bidi w:val="0"/>
+        <w:rPr>
+          <w:rFonts w:hint="default"/>
+        </w:rPr>
+      </w:pPr>
+      <w:r>
+        <w:rPr>
+          <w:rFonts w:hint="default"/>
+        </w:rPr>
+        <w:t xml:space="preserve">Xếp Lịch Thi đấu (Tự động &amp; Thủ công): </w:t>
+      </w:r>
+    </w:p>
+    <w:p>
+      <w:pPr>
+        <w:numPr>
+          <w:numId w:val="0"/>
+        </w:numPr>
+        <w:ind w:left="280" w:leftChars="100" w:firstLine="0" w:firstLineChars="0"/>
+        <w:rPr>
+          <w:rFonts w:hint="default"/>
+          <w:sz w:val="28"/>
+          <w:szCs w:val="28"/>
+        </w:rPr>
+      </w:pPr>
+      <w:r>
+        <w:rPr>
+          <w:rFonts w:hint="default"/>
+          <w:sz w:val="28"/>
+          <w:szCs w:val="28"/>
+          <w:lang w:val="en-US"/>
+        </w:rPr>
+        <w:t xml:space="preserve">- </w:t>
+      </w:r>
+      <w:r>
+        <w:rPr>
+          <w:rFonts w:hint="default"/>
+          <w:sz w:val="28"/>
+          <w:szCs w:val="28"/>
+        </w:rPr>
+        <w:t xml:space="preserve">Tạo lịch đấu vòng bảng theo vòng tròn, các vòng trong theo hình thức loại trực tiếp 2 lượt. </w:t>
+      </w:r>
       <w:bookmarkStart w:id="0" w:name="_GoBack"/>
       <w:bookmarkEnd w:id="0"/>
     </w:p>
     <w:p>
       <w:pPr>
-        <w:rPr>
-          <w:rFonts w:hint="default"/>
-          <w:sz w:val="28"/>
-          <w:szCs w:val="28"/>
-        </w:rPr>
-      </w:pPr>
+        <w:numPr>
+          <w:numId w:val="0"/>
+        </w:numPr>
+        <w:ind w:left="280" w:leftChars="100" w:firstLine="0" w:firstLineChars="0"/>
+        <w:rPr>
+          <w:rFonts w:hint="default"/>
+          <w:sz w:val="28"/>
+          <w:szCs w:val="28"/>
+        </w:rPr>
+      </w:pPr>
+      <w:r>
+        <w:rPr>
+          <w:rFonts w:hint="default"/>
+          <w:sz w:val="28"/>
+          <w:szCs w:val="28"/>
+        </w:rPr>
+        <w:t xml:space="preserve">- Phân công sân (ưu tiên sân nhà cho đội nhà), trọng tài, tránh trùng lịch và kiểm tra điều kiện sân bãi. </w:t>
+      </w:r>
+    </w:p>
+    <w:p>
+      <w:pPr>
+        <w:numPr>
+          <w:numId w:val="0"/>
+        </w:numPr>
+        <w:ind w:left="280" w:leftChars="100" w:firstLine="0" w:firstLineChars="0"/>
+        <w:rPr>
+          <w:rFonts w:hint="default"/>
+          <w:sz w:val="28"/>
+          <w:szCs w:val="28"/>
+        </w:rPr>
+      </w:pPr>
+      <w:r>
+        <w:rPr>
+          <w:rFonts w:hint="default"/>
+          <w:sz w:val="28"/>
+          <w:szCs w:val="28"/>
+        </w:rPr>
+        <w:t xml:space="preserve">- Hỗ trợ xếp lịch thủ công (nếu cần). </w:t>
+      </w:r>
+    </w:p>
+    <w:p>
+      <w:pPr>
+        <w:pStyle w:val="4"/>
+        <w:numPr>
+          <w:ilvl w:val="0"/>
+          <w:numId w:val="5"/>
+        </w:numPr>
+        <w:bidi w:val="0"/>
+        <w:rPr>
+          <w:rFonts w:hint="default"/>
+        </w:rPr>
+      </w:pPr>
+      <w:r>
+        <w:rPr>
+          <w:rFonts w:hint="default"/>
+        </w:rPr>
+        <w:t xml:space="preserve">Quản lý Trọng tài &amp; Kết quả trận đấu: </w:t>
+      </w:r>
+    </w:p>
+    <w:p>
+      <w:pPr>
+        <w:numPr>
+          <w:numId w:val="0"/>
+        </w:numPr>
+        <w:ind w:left="280" w:leftChars="100" w:firstLine="0" w:firstLineChars="0"/>
+        <w:rPr>
+          <w:rFonts w:hint="default"/>
+          <w:sz w:val="28"/>
+          <w:szCs w:val="28"/>
+        </w:rPr>
+      </w:pPr>
+      <w:r>
+        <w:rPr>
+          <w:rFonts w:hint="default"/>
+          <w:sz w:val="28"/>
+          <w:szCs w:val="28"/>
+        </w:rPr>
+        <w:t xml:space="preserve">- Phân công trọng tài, kiểm tra lịch làm việc. </w:t>
+      </w:r>
+    </w:p>
+    <w:p>
+      <w:pPr>
+        <w:numPr>
+          <w:numId w:val="0"/>
+        </w:numPr>
+        <w:ind w:left="280" w:leftChars="100" w:firstLine="0" w:firstLineChars="0"/>
+        <w:rPr>
+          <w:rFonts w:hint="default"/>
+          <w:sz w:val="28"/>
+          <w:szCs w:val="28"/>
+        </w:rPr>
+      </w:pPr>
+      <w:r>
+        <w:rPr>
+          <w:rFonts w:hint="default"/>
+          <w:sz w:val="28"/>
+          <w:szCs w:val="28"/>
+        </w:rPr>
+        <w:t xml:space="preserve">- Trọng tài được phép cập nhật kết quả trận. </w:t>
+      </w:r>
+    </w:p>
+    <w:p>
+      <w:pPr>
+        <w:pStyle w:val="4"/>
+        <w:numPr>
+          <w:ilvl w:val="0"/>
+          <w:numId w:val="5"/>
+        </w:numPr>
+        <w:bidi w:val="0"/>
+        <w:rPr>
+          <w:rFonts w:hint="default"/>
+        </w:rPr>
+      </w:pPr>
+      <w:r>
+        <w:rPr>
+          <w:rFonts w:hint="default"/>
+        </w:rPr>
+        <w:t xml:space="preserve">Bảng Xếp Hạng &amp; Theo dõi giải đấu: </w:t>
+      </w:r>
+    </w:p>
+    <w:p>
+      <w:pPr>
+        <w:numPr>
+          <w:numId w:val="0"/>
+        </w:numPr>
+        <w:ind w:left="280" w:leftChars="100" w:firstLine="0" w:firstLineChars="0"/>
+        <w:rPr>
+          <w:rFonts w:hint="default"/>
+          <w:sz w:val="28"/>
+          <w:szCs w:val="28"/>
+        </w:rPr>
+      </w:pPr>
+      <w:r>
+        <w:rPr>
+          <w:rFonts w:hint="default"/>
+          <w:sz w:val="28"/>
+          <w:szCs w:val="28"/>
+        </w:rPr>
+        <w:t xml:space="preserve">- BXH tự động cập nhật, xét tiêu chí khi bằng điểm. </w:t>
+      </w:r>
+    </w:p>
+    <w:p>
+      <w:pPr>
+        <w:numPr>
+          <w:numId w:val="0"/>
+        </w:numPr>
+        <w:ind w:left="280" w:leftChars="100" w:firstLine="0" w:firstLineChars="0"/>
+        <w:rPr>
+          <w:rFonts w:hint="default"/>
+          <w:sz w:val="28"/>
+          <w:szCs w:val="28"/>
+        </w:rPr>
+      </w:pPr>
+      <w:r>
+        <w:rPr>
+          <w:rFonts w:hint="default"/>
+          <w:sz w:val="28"/>
+          <w:szCs w:val="28"/>
+        </w:rPr>
+        <w:t xml:space="preserve">- Xuất dữ liệu BXH &amp; lịch thi đấu dưới dạng báo cáo. </w:t>
+      </w:r>
+    </w:p>
+    <w:p>
+      <w:pPr>
+        <w:pStyle w:val="4"/>
+        <w:numPr>
+          <w:ilvl w:val="0"/>
+          <w:numId w:val="5"/>
+        </w:numPr>
+        <w:bidi w:val="0"/>
+        <w:rPr>
+          <w:rFonts w:hint="default"/>
+        </w:rPr>
+      </w:pPr>
+      <w:r>
+        <w:rPr>
+          <w:rFonts w:hint="default"/>
+        </w:rPr>
+        <w:t xml:space="preserve">Thông báo &amp; Nhắc nhở (Dự kiến Mở rộng): </w:t>
+      </w:r>
+    </w:p>
+    <w:p>
+      <w:pPr>
+        <w:numPr>
+          <w:numId w:val="0"/>
+        </w:numPr>
+        <w:ind w:left="280" w:leftChars="100" w:firstLine="0" w:firstLineChars="0"/>
+        <w:rPr>
+          <w:rFonts w:hint="default"/>
+          <w:sz w:val="28"/>
+          <w:szCs w:val="28"/>
+        </w:rPr>
+      </w:pPr>
+      <w:r>
+        <w:rPr>
+          <w:rFonts w:hint="default"/>
+          <w:sz w:val="28"/>
+          <w:szCs w:val="28"/>
+        </w:rPr>
+        <w:t xml:space="preserve">- Gửi thông báo lịch đấu, kết quả qua email/SMS. </w:t>
+      </w:r>
+    </w:p>
+    <w:p>
+      <w:pPr>
+        <w:numPr>
+          <w:numId w:val="0"/>
+        </w:numPr>
+        <w:ind w:left="280" w:leftChars="100" w:firstLine="0" w:firstLineChars="0"/>
+        <w:rPr>
+          <w:rFonts w:hint="default"/>
+          <w:sz w:val="28"/>
+          <w:szCs w:val="28"/>
+        </w:rPr>
+      </w:pPr>
+      <w:r>
+        <w:rPr>
+          <w:rFonts w:hint="default"/>
+          <w:sz w:val="28"/>
+          <w:szCs w:val="28"/>
+        </w:rPr>
+        <w:t>- Cảnh báo khi có thay đổi về lịch hoặc sân đấu.</w:t>
+      </w:r>
     </w:p>
     <w:sectPr>
       <w:pgSz w:w="11906" w:h="16838"/>
@@ -1173,6 +1705,18 @@
     </w:lvl>
   </w:abstractNum>
   <w:abstractNum w:abstractNumId="2">
+    <w:nsid w:val="06C3A7AE"/>
+    <w:multiLevelType w:val="singleLevel"/>
+    <w:tmpl w:val="06C3A7AE"/>
+    <w:lvl w:ilvl="0" w:tentative="0">
+      <w:start w:val="2"/>
+      <w:numFmt w:val="decimal"/>
+      <w:suff w:val="space"/>
+      <w:lvlText w:val="%1."/>
+      <w:lvlJc w:val="left"/>
+    </w:lvl>
+  </w:abstractNum>
+  <w:abstractNum w:abstractNumId="3">
     <w:nsid w:val="1151826B"/>
     <w:multiLevelType w:val="multilevel"/>
     <w:tmpl w:val="1151826B"/>
@@ -1321,7 +1865,7 @@
       </w:rPr>
     </w:lvl>
   </w:abstractNum>
-  <w:abstractNum w:abstractNumId="3">
+  <w:abstractNum w:abstractNumId="4">
     <w:nsid w:val="202DBAFE"/>
     <w:multiLevelType w:val="multilevel"/>
     <w:tmpl w:val="202DBAFE"/>
@@ -1471,16 +2015,19 @@
     </w:lvl>
   </w:abstractNum>
   <w:num w:numId="1">
-    <w:abstractNumId w:val="3"/>
+    <w:abstractNumId w:val="4"/>
   </w:num>
   <w:num w:numId="2">
     <w:abstractNumId w:val="0"/>
   </w:num>
   <w:num w:numId="3">
-    <w:abstractNumId w:val="2"/>
+    <w:abstractNumId w:val="3"/>
   </w:num>
   <w:num w:numId="4">
     <w:abstractNumId w:val="1"/>
+  </w:num>
+  <w:num w:numId="5">
+    <w:abstractNumId w:val="2"/>
   </w:num>
 </w:numbering>
 </file>
@@ -1762,6 +2309,7 @@
     <w:name w:val="heading 1"/>
     <w:basedOn w:val="1"/>
     <w:next w:val="1"/>
+    <w:link w:val="20"/>
     <w:qFormat/>
     <w:uiPriority w:val="0"/>
     <w:pPr>
@@ -1943,6 +2491,7 @@
     <w:name w:val="Subtitle"/>
     <w:basedOn w:val="1"/>
     <w:next w:val="1"/>
+    <w:link w:val="19"/>
     <w:qFormat/>
     <w:uiPriority w:val="0"/>
     <w:pPr>
@@ -1952,10 +2501,10 @@
       <w:spacing w:before="360" w:after="80"/>
     </w:pPr>
     <w:rPr>
-      <w:rFonts w:ascii="Georgia" w:hAnsi="Georgia" w:eastAsia="Georgia" w:cs="Georgia"/>
+      <w:rFonts w:ascii="Times New Roman" w:hAnsi="Times New Roman" w:eastAsia="Georgia" w:cs="Georgia"/>
       <w:i/>
       <w:color w:val="666666"/>
-      <w:sz w:val="48"/>
+      <w:sz w:val="56"/>
       <w:szCs w:val="48"/>
     </w:rPr>
   </w:style>
@@ -2019,6 +2568,32 @@
       <w:rFonts w:ascii="Times New Roman" w:hAnsi="Times New Roman" w:eastAsia="SimSun" w:cs="Times New Roman"/>
       <w:sz w:val="20"/>
       <w:szCs w:val="20"/>
+    </w:rPr>
+  </w:style>
+  <w:style w:type="character" w:customStyle="1" w:styleId="19">
+    <w:name w:val="Subtitle Char"/>
+    <w:link w:val="13"/>
+    <w:uiPriority w:val="0"/>
+    <w:rPr>
+      <w:rFonts w:ascii="Times New Roman" w:hAnsi="Times New Roman" w:eastAsia="Georgia" w:cs="Georgia"/>
+      <w:i/>
+      <w:color w:val="666666"/>
+      <w:sz w:val="56"/>
+      <w:szCs w:val="48"/>
+    </w:rPr>
+  </w:style>
+  <w:style w:type="character" w:customStyle="1" w:styleId="20">
+    <w:name w:val="Heading 1 Char"/>
+    <w:link w:val="2"/>
+    <w:uiPriority w:val="0"/>
+    <w:rPr>
+      <w:rFonts w:ascii="Times New Roman" w:hAnsi="Times New Roman" w:eastAsia="SimSun" w:cs="SimSun"/>
+      <w:b/>
+      <w:bCs/>
+      <w:kern w:val="44"/>
+      <w:sz w:val="48"/>
+      <w:szCs w:val="48"/>
+      <w:lang w:bidi="ar"/>
     </w:rPr>
   </w:style>
 </w:styles>

</xml_diff>